<commit_message>
add Changes and Documents
</commit_message>
<xml_diff>
--- a/CYB6012 Cyber Project 2/Assessment 3/Final Docs 25_04_2022/Prototype V1.2.docx
+++ b/CYB6012 Cyber Project 2/Assessment 3/Final Docs 25_04_2022/Prototype V1.2.docx
@@ -17,6 +17,16 @@
           <w:szCs w:val="96"/>
         </w:rPr>
       </w:pPr>
+      <w:r>
+        <w:rPr>
+          <w:rFonts w:ascii="Arial" w:hAnsi="Arial" w:cs="Arial"/>
+          <w:color w:val="150303"/>
+          <w:w w:val="105"/>
+          <w:sz w:val="96"/>
+          <w:szCs w:val="96"/>
+        </w:rPr>
+        <w:t xml:space="preserve"> </w:t>
+      </w:r>
     </w:p>
     <w:p>
       <w:pPr>
@@ -1411,7 +1421,7 @@
       <w:tblPr>
         <w:tblW w:w="0" w:type="auto"/>
         <w:jc w:val="center"/>
-        <w:tblInd w:w="1036" w:type="dxa"/>
+        <w:tblInd w:w="174" w:type="dxa"/>
         <w:tblLayout w:type="fixed"/>
         <w:tblCellMar>
           <w:left w:w="0" w:type="dxa"/>
@@ -1420,7 +1430,7 @@
         <w:tblLook w:val="0000" w:firstRow="0" w:lastRow="0" w:firstColumn="0" w:lastColumn="0" w:noHBand="0" w:noVBand="0"/>
       </w:tblPr>
       <w:tblGrid>
-        <w:gridCol w:w="1224"/>
+        <w:gridCol w:w="2086"/>
         <w:gridCol w:w="2166"/>
         <w:gridCol w:w="2850"/>
       </w:tblGrid>
@@ -1431,7 +1441,7 @@
         </w:trPr>
         <w:tc>
           <w:tcPr>
-            <w:tcW w:w="1224" w:type="dxa"/>
+            <w:tcW w:w="2086" w:type="dxa"/>
             <w:tcBorders>
               <w:top w:val="single" w:sz="6" w:space="0" w:color="000000"/>
               <w:left w:val="single" w:sz="6" w:space="0" w:color="000000"/>
@@ -1466,7 +1476,31 @@
                 <w:sz w:val="28"/>
                 <w:szCs w:val="28"/>
               </w:rPr>
-              <w:t>S. No.</w:t>
+              <w:t>S</w:t>
+            </w:r>
+            <w:r>
+              <w:rPr>
+                <w:b/>
+                <w:bCs/>
+                <w:i/>
+                <w:iCs/>
+                <w:w w:val="105"/>
+                <w:sz w:val="28"/>
+                <w:szCs w:val="28"/>
+              </w:rPr>
+              <w:t>erver</w:t>
+            </w:r>
+            <w:r>
+              <w:rPr>
+                <w:b/>
+                <w:bCs/>
+                <w:i/>
+                <w:iCs/>
+                <w:w w:val="105"/>
+                <w:sz w:val="28"/>
+                <w:szCs w:val="28"/>
+              </w:rPr>
+              <w:t>. No.</w:t>
             </w:r>
           </w:p>
         </w:tc>
@@ -1558,7 +1592,7 @@
         </w:trPr>
         <w:tc>
           <w:tcPr>
-            <w:tcW w:w="1224" w:type="dxa"/>
+            <w:tcW w:w="2086" w:type="dxa"/>
             <w:tcBorders>
               <w:top w:val="single" w:sz="6" w:space="0" w:color="000000"/>
               <w:left w:val="single" w:sz="6" w:space="0" w:color="000000"/>
@@ -1694,7 +1728,7 @@
         </w:trPr>
         <w:tc>
           <w:tcPr>
-            <w:tcW w:w="1224" w:type="dxa"/>
+            <w:tcW w:w="2086" w:type="dxa"/>
             <w:tcBorders>
               <w:top w:val="single" w:sz="6" w:space="0" w:color="000000"/>
               <w:left w:val="single" w:sz="6" w:space="0" w:color="000000"/>
@@ -1810,7 +1844,7 @@
         </w:trPr>
         <w:tc>
           <w:tcPr>
-            <w:tcW w:w="1224" w:type="dxa"/>
+            <w:tcW w:w="2086" w:type="dxa"/>
             <w:tcBorders>
               <w:top w:val="single" w:sz="6" w:space="0" w:color="000000"/>
               <w:left w:val="single" w:sz="6" w:space="0" w:color="000000"/>
@@ -1840,7 +1874,7 @@
                 <w:sz w:val="28"/>
                 <w:szCs w:val="28"/>
               </w:rPr>
-              <w:t>3</w:t>
+              <w:t>Workstation 1</w:t>
             </w:r>
           </w:p>
         </w:tc>
@@ -1945,7 +1979,7 @@
         </w:trPr>
         <w:tc>
           <w:tcPr>
-            <w:tcW w:w="1224" w:type="dxa"/>
+            <w:tcW w:w="2086" w:type="dxa"/>
             <w:tcBorders>
               <w:top w:val="single" w:sz="6" w:space="0" w:color="000000"/>
               <w:left w:val="single" w:sz="6" w:space="0" w:color="000000"/>
@@ -1975,7 +2009,27 @@
                 <w:sz w:val="28"/>
                 <w:szCs w:val="28"/>
               </w:rPr>
-              <w:t>4</w:t>
+              <w:t xml:space="preserve"> </w:t>
+            </w:r>
+            <w:r>
+              <w:rPr>
+                <w:i/>
+                <w:iCs/>
+                <w:w w:val="102"/>
+                <w:sz w:val="28"/>
+                <w:szCs w:val="28"/>
+              </w:rPr>
+              <w:t xml:space="preserve">Workstation </w:t>
+            </w:r>
+            <w:r>
+              <w:rPr>
+                <w:i/>
+                <w:iCs/>
+                <w:w w:val="102"/>
+                <w:sz w:val="28"/>
+                <w:szCs w:val="28"/>
+              </w:rPr>
+              <w:t>2</w:t>
             </w:r>
           </w:p>
         </w:tc>
@@ -2061,7 +2115,7 @@
         </w:trPr>
         <w:tc>
           <w:tcPr>
-            <w:tcW w:w="1224" w:type="dxa"/>
+            <w:tcW w:w="2086" w:type="dxa"/>
             <w:tcBorders>
               <w:top w:val="single" w:sz="6" w:space="0" w:color="000000"/>
               <w:left w:val="single" w:sz="6" w:space="0" w:color="000000"/>
@@ -2091,7 +2145,17 @@
                 <w:sz w:val="28"/>
                 <w:szCs w:val="28"/>
               </w:rPr>
-              <w:t>5</w:t>
+              <w:t xml:space="preserve">Workstation </w:t>
+            </w:r>
+            <w:r>
+              <w:rPr>
+                <w:i/>
+                <w:iCs/>
+                <w:w w:val="102"/>
+                <w:sz w:val="28"/>
+                <w:szCs w:val="28"/>
+              </w:rPr>
+              <w:t>3</w:t>
             </w:r>
           </w:p>
         </w:tc>
@@ -2177,7 +2241,7 @@
         </w:trPr>
         <w:tc>
           <w:tcPr>
-            <w:tcW w:w="1224" w:type="dxa"/>
+            <w:tcW w:w="2086" w:type="dxa"/>
             <w:tcBorders>
               <w:top w:val="single" w:sz="6" w:space="0" w:color="000000"/>
               <w:left w:val="single" w:sz="6" w:space="0" w:color="000000"/>
@@ -2207,7 +2271,17 @@
                 <w:sz w:val="28"/>
                 <w:szCs w:val="28"/>
               </w:rPr>
-              <w:t>6</w:t>
+              <w:t xml:space="preserve">Workstation </w:t>
+            </w:r>
+            <w:r>
+              <w:rPr>
+                <w:i/>
+                <w:iCs/>
+                <w:w w:val="102"/>
+                <w:sz w:val="28"/>
+                <w:szCs w:val="28"/>
+              </w:rPr>
+              <w:t>4</w:t>
             </w:r>
           </w:p>
         </w:tc>
@@ -2293,7 +2367,7 @@
         </w:trPr>
         <w:tc>
           <w:tcPr>
-            <w:tcW w:w="1224" w:type="dxa"/>
+            <w:tcW w:w="2086" w:type="dxa"/>
             <w:tcBorders>
               <w:top w:val="single" w:sz="6" w:space="0" w:color="000000"/>
               <w:left w:val="single" w:sz="6" w:space="0" w:color="000000"/>
@@ -2323,7 +2397,17 @@
                 <w:sz w:val="28"/>
                 <w:szCs w:val="28"/>
               </w:rPr>
-              <w:t>7</w:t>
+              <w:t xml:space="preserve">Workstation </w:t>
+            </w:r>
+            <w:r>
+              <w:rPr>
+                <w:i/>
+                <w:iCs/>
+                <w:w w:val="102"/>
+                <w:sz w:val="28"/>
+                <w:szCs w:val="28"/>
+              </w:rPr>
+              <w:t>5</w:t>
             </w:r>
           </w:p>
         </w:tc>
@@ -2672,7 +2756,23 @@
           <w:sz w:val="24"/>
           <w:szCs w:val="24"/>
         </w:rPr>
-        <w:t xml:space="preserve"> download centre. VM Ware Workstation software was provided by ECU University, downloaded and installed on the host machine (Dell 9010 SSF workstation). The first virtual machine which will be the first Domain Controller (DC01) was created in </w:t>
+        <w:t xml:space="preserve"> download centre. VM Ware Workstation software was provided by ECU University, downloaded and installed on the host machine (Dell 9010 SSF workstation). The first virtual machine which will be the first Domain Contr</w:t>
+      </w:r>
+      <w:r>
+        <w:rPr>
+          <w:rFonts w:cstheme="minorHAnsi"/>
+          <w:sz w:val="24"/>
+          <w:szCs w:val="24"/>
+        </w:rPr>
+        <w:t xml:space="preserve">oller (DC01) </w:t>
+      </w:r>
+      <w:r>
+        <w:rPr>
+          <w:rFonts w:cstheme="minorHAnsi"/>
+          <w:sz w:val="24"/>
+          <w:szCs w:val="24"/>
+        </w:rPr>
+        <w:t xml:space="preserve">created in </w:t>
       </w:r>
       <w:proofErr w:type="spellStart"/>
       <w:r>
@@ -2774,7 +2874,15 @@
           <w:sz w:val="24"/>
           <w:szCs w:val="24"/>
         </w:rPr>
-        <w:t>ture used as in the below table</w:t>
+        <w:t>ture used</w:t>
+      </w:r>
+      <w:r>
+        <w:rPr>
+          <w:rFonts w:cstheme="minorHAnsi"/>
+          <w:sz w:val="24"/>
+          <w:szCs w:val="24"/>
+        </w:rPr>
+        <w:t xml:space="preserve"> in the below table</w:t>
       </w:r>
       <w:r>
         <w:rPr>
@@ -2927,7 +3035,18 @@
               <w:spacing w:before="10"/>
             </w:pPr>
             <w:r>
-              <w:t>1</w:t>
+              <w:t>04/04/2022</w:t>
+            </w:r>
+          </w:p>
+          <w:p>
+            <w:pPr>
+              <w:pStyle w:val="BodyText"/>
+              <w:kinsoku w:val="0"/>
+              <w:overflowPunct w:val="0"/>
+              <w:spacing w:before="10"/>
+            </w:pPr>
+            <w:r>
+              <w:t>10.05.00am</w:t>
             </w:r>
           </w:p>
         </w:tc>
@@ -3001,7 +3120,18 @@
               <w:spacing w:before="10"/>
             </w:pPr>
             <w:r>
-              <w:t>2</w:t>
+              <w:t>04/04/2022</w:t>
+            </w:r>
+          </w:p>
+          <w:p>
+            <w:pPr>
+              <w:pStyle w:val="BodyText"/>
+              <w:kinsoku w:val="0"/>
+              <w:overflowPunct w:val="0"/>
+              <w:spacing w:before="10"/>
+            </w:pPr>
+            <w:r>
+              <w:t>13.30.00pm</w:t>
             </w:r>
           </w:p>
         </w:tc>
@@ -3075,7 +3205,24 @@
               <w:spacing w:before="10"/>
             </w:pPr>
             <w:r>
-              <w:t>3</w:t>
+              <w:t>0</w:t>
+            </w:r>
+            <w:r>
+              <w:t>5</w:t>
+            </w:r>
+            <w:r>
+              <w:t>/04/2022</w:t>
+            </w:r>
+          </w:p>
+          <w:p>
+            <w:pPr>
+              <w:pStyle w:val="BodyText"/>
+              <w:kinsoku w:val="0"/>
+              <w:overflowPunct w:val="0"/>
+              <w:spacing w:before="10"/>
+            </w:pPr>
+            <w:r>
+              <w:t>09.00.00am</w:t>
             </w:r>
           </w:p>
         </w:tc>
@@ -3149,7 +3296,18 @@
               <w:spacing w:before="10"/>
             </w:pPr>
             <w:r>
-              <w:t>4</w:t>
+              <w:t>04/04/2022</w:t>
+            </w:r>
+          </w:p>
+          <w:p>
+            <w:pPr>
+              <w:pStyle w:val="BodyText"/>
+              <w:kinsoku w:val="0"/>
+              <w:overflowPunct w:val="0"/>
+              <w:spacing w:before="10"/>
+            </w:pPr>
+            <w:r>
+              <w:t>10.00.00am</w:t>
             </w:r>
           </w:p>
         </w:tc>
@@ -3223,7 +3381,18 @@
               <w:spacing w:before="10"/>
             </w:pPr>
             <w:r>
-              <w:t>5</w:t>
+              <w:t>04/04/2022</w:t>
+            </w:r>
+          </w:p>
+          <w:p>
+            <w:pPr>
+              <w:pStyle w:val="BodyText"/>
+              <w:kinsoku w:val="0"/>
+              <w:overflowPunct w:val="0"/>
+              <w:spacing w:before="10"/>
+            </w:pPr>
+            <w:r>
+              <w:t>11.00.00.am</w:t>
             </w:r>
           </w:p>
         </w:tc>
@@ -3297,7 +3466,18 @@
               <w:spacing w:before="10"/>
             </w:pPr>
             <w:r>
-              <w:t>6</w:t>
+              <w:t>04/04/2022</w:t>
+            </w:r>
+          </w:p>
+          <w:p>
+            <w:pPr>
+              <w:pStyle w:val="BodyText"/>
+              <w:kinsoku w:val="0"/>
+              <w:overflowPunct w:val="0"/>
+              <w:spacing w:before="10"/>
+            </w:pPr>
+            <w:r>
+              <w:t>12.00.00pm</w:t>
             </w:r>
           </w:p>
         </w:tc>
@@ -3371,7 +3551,18 @@
               <w:spacing w:before="10"/>
             </w:pPr>
             <w:r>
-              <w:t>7</w:t>
+              <w:t>04/04/2022</w:t>
+            </w:r>
+          </w:p>
+          <w:p>
+            <w:pPr>
+              <w:pStyle w:val="BodyText"/>
+              <w:kinsoku w:val="0"/>
+              <w:overflowPunct w:val="0"/>
+              <w:spacing w:before="10"/>
+            </w:pPr>
+            <w:r>
+              <w:t>13.00.00pm</w:t>
             </w:r>
           </w:p>
         </w:tc>
@@ -3439,7 +3630,23 @@
         <w:kinsoku w:val="0"/>
         <w:overflowPunct w:val="0"/>
         <w:spacing w:before="10"/>
-      </w:pPr>
+        <w:ind w:firstLine="720"/>
+        <w:rPr>
+          <w:sz w:val="20"/>
+          <w:szCs w:val="20"/>
+        </w:rPr>
+      </w:pPr>
+      <w:bookmarkStart w:id="6" w:name="_GoBack"/>
+      <w:bookmarkEnd w:id="6"/>
+      <w:proofErr w:type="gramStart"/>
+      <w:r>
+        <w:rPr>
+          <w:sz w:val="20"/>
+          <w:szCs w:val="20"/>
+        </w:rPr>
+        <w:t>Table 1.</w:t>
+      </w:r>
+      <w:proofErr w:type="gramEnd"/>
     </w:p>
     <w:p>
       <w:pPr>
@@ -3459,11 +3666,11 @@
           <w:u w:color="000000"/>
         </w:rPr>
       </w:pPr>
-      <w:bookmarkStart w:id="6" w:name="Preparing_Virtual_Machines"/>
-      <w:bookmarkStart w:id="7" w:name="_bookmark5"/>
-      <w:bookmarkStart w:id="8" w:name="_Toc101091426"/>
-      <w:bookmarkEnd w:id="6"/>
+      <w:bookmarkStart w:id="7" w:name="Preparing_Virtual_Machines"/>
+      <w:bookmarkStart w:id="8" w:name="_bookmark5"/>
+      <w:bookmarkStart w:id="9" w:name="_Toc101091426"/>
       <w:bookmarkEnd w:id="7"/>
+      <w:bookmarkEnd w:id="8"/>
     </w:p>
     <w:p>
       <w:pPr>
@@ -3538,7 +3745,7 @@
         <w:lastRenderedPageBreak/>
         <w:t>Preparing Virtual Machines</w:t>
       </w:r>
-      <w:bookmarkEnd w:id="8"/>
+      <w:bookmarkEnd w:id="9"/>
     </w:p>
     <w:p>
       <w:pPr>
@@ -6298,8 +6505,6 @@
         </w:rPr>
         <w:t>IP address: 192.168.1.224</w:t>
       </w:r>
-      <w:bookmarkStart w:id="9" w:name="_GoBack"/>
-      <w:bookmarkEnd w:id="9"/>
       <w:r>
         <w:rPr>
           <w:rFonts w:cstheme="minorHAnsi"/>
@@ -16644,7 +16849,7 @@
   <a:extraClrSchemeLst/>
   <a:extLst>
     <a:ext uri="{05A4C25C-085E-4340-85A3-A5531E510DB2}">
-      <thm15:themeFamily xmlns:thm15="http://schemas.microsoft.com/office/thememl/2012/main" xmlns="" name="Office Theme" id="{62F939B6-93AF-4DB8-9C6B-D6C7DFDC589F}" vid="{4A3C46E8-61CC-4603-A589-7422A47A8E4A}"/>
+      <thm15:themeFamily xmlns="" xmlns:thm15="http://schemas.microsoft.com/office/thememl/2012/main" name="Office Theme" id="{62F939B6-93AF-4DB8-9C6B-D6C7DFDC589F}" vid="{4A3C46E8-61CC-4603-A589-7422A47A8E4A}"/>
     </a:ext>
   </a:extLst>
 </a:theme>
@@ -16655,7 +16860,7 @@
 </file>
 
 <file path=customXml/itemProps1.xml><?xml version="1.0" encoding="utf-8"?>
-<ds:datastoreItem xmlns:ds="http://schemas.openxmlformats.org/officeDocument/2006/customXml" ds:itemID="{2C7E24CB-1014-475C-86AF-02C7905DA054}">
+<ds:datastoreItem xmlns:ds="http://schemas.openxmlformats.org/officeDocument/2006/customXml" ds:itemID="{30DF2119-7754-4948-B49F-78E3D71D794F}">
   <ds:schemaRefs>
     <ds:schemaRef ds:uri="http://schemas.openxmlformats.org/officeDocument/2006/bibliography"/>
   </ds:schemaRefs>

</xml_diff>